<commit_message>
Package beschreibungen und geringe Sichtbarkeit
</commit_message>
<xml_diff>
--- a/SW-Architektur/Package Account.docx
+++ b/SW-Architektur/Package Account.docx
@@ -12,14 +12,15 @@
         <w:rPr>
           <w:b/>
         </w:rPr>
-        <w:t xml:space="preserve">Package </w:t>
-      </w:r>
-      <w:r>
+        <w:t>Package Account</w:t>
+      </w:r>
+    </w:p>
+    <w:p>
+      <w:pPr>
         <w:rPr>
           <w:b/>
         </w:rPr>
-        <w:t>Account</w:t>
-      </w:r>
+      </w:pPr>
     </w:p>
     <w:p>
       <w:pPr>
@@ -27,25 +28,18 @@
           <w:b/>
         </w:rPr>
       </w:pPr>
-    </w:p>
-    <w:p>
-      <w:pPr>
+      <w:r>
         <w:rPr>
           <w:b/>
         </w:rPr>
-      </w:pPr>
-      <w:r>
+        <w:t>Beschreibung des Packages</w:t>
+      </w:r>
+    </w:p>
+    <w:p>
+      <w:pPr>
         <w:rPr>
           <w:b/>
         </w:rPr>
-        <w:t>Beschreibung des Packages</w:t>
-      </w:r>
-    </w:p>
-    <w:p>
-      <w:pPr>
-        <w:rPr>
-          <w:b/>
-        </w:rPr>
       </w:pPr>
     </w:p>
     <w:p>
@@ -64,15 +58,15 @@
         <w:t xml:space="preserve"> </w:t>
       </w:r>
       <w:r>
-        <w:t>ermöglicht den Zugang zu den Anderen Packages. Ohne einen Account kann in unserer</w:t>
-      </w:r>
-      <w:r>
-        <w:t xml:space="preserve"> Mosti</w:t>
-      </w:r>
-      <w:bookmarkStart w:id="0" w:name="_GoBack"/>
-      <w:bookmarkEnd w:id="0"/>
-      <w:r>
-        <w:t xml:space="preserve"> Software keiner etwas machen.</w:t>
+        <w:t xml:space="preserve">dient als Einstieg in die Mosti-Software. Nur </w:t>
+      </w:r>
+      <w:proofErr w:type="spellStart"/>
+      <w:r>
+        <w:t>berechntigte</w:t>
+      </w:r>
+      <w:proofErr w:type="spellEnd"/>
+      <w:r>
+        <w:t xml:space="preserve"> Personen, die einen Account besitzen, haben Zugriff auf die Softwarefunktionen.</w:t>
       </w:r>
     </w:p>
     <w:p/>
@@ -162,154 +156,131 @@
           <w:i/>
           <w:color w:val="000000"/>
         </w:rPr>
-        <w:t>terminplanung</w:t>
+        <w:t>main</w:t>
       </w:r>
       <w:proofErr w:type="spellEnd"/>
       <w:r>
         <w:rPr>
+          <w:color w:val="000000"/>
+        </w:rPr>
+        <w:t xml:space="preserve">, da von </w:t>
+      </w:r>
+      <w:proofErr w:type="spellStart"/>
+      <w:r>
+        <w:rPr>
+          <w:color w:val="000000"/>
+        </w:rPr>
+        <w:t>heir</w:t>
+      </w:r>
+      <w:proofErr w:type="spellEnd"/>
+      <w:r>
+        <w:rPr>
+          <w:color w:val="000000"/>
+        </w:rPr>
+        <w:t xml:space="preserve"> aus die Software über den Account gestartet wird. Des Weiteren existiert eine Schnittstelle zu </w:t>
+      </w:r>
+      <w:proofErr w:type="spellStart"/>
+      <w:r>
+        <w:rPr>
           <w:i/>
           <w:color w:val="000000"/>
         </w:rPr>
+        <w:t>mitarbeiterverwaltung</w:t>
+      </w:r>
+      <w:proofErr w:type="spellEnd"/>
+      <w:r>
+        <w:rPr>
+          <w:i/>
+          <w:color w:val="000000"/>
+        </w:rPr>
         <w:t xml:space="preserve">, </w:t>
       </w:r>
+      <w:r>
+        <w:rPr>
+          <w:color w:val="000000"/>
+        </w:rPr>
+        <w:t xml:space="preserve">da jeder Account immer einem festen Mitarbeiter zugeordnet werden muss. </w:t>
+      </w:r>
+    </w:p>
+    <w:p>
+      <w:pPr>
+        <w:rPr>
+          <w:color w:val="000000"/>
+        </w:rPr>
+      </w:pPr>
+    </w:p>
+    <w:p>
+      <w:pPr>
+        <w:rPr>
+          <w:b/>
+          <w:color w:val="000000"/>
+        </w:rPr>
+      </w:pPr>
+      <w:r>
+        <w:rPr>
+          <w:b/>
+          <w:color w:val="000000"/>
+        </w:rPr>
+        <w:t>Aufteilung der Klassen in das Drei-Schichten-Modell:</w:t>
+      </w:r>
+    </w:p>
+    <w:p>
+      <w:pPr>
+        <w:rPr>
+          <w:color w:val="000000"/>
+        </w:rPr>
+      </w:pPr>
+    </w:p>
+    <w:p>
+      <w:r>
+        <w:rPr>
+          <w:color w:val="000000"/>
+          <w:u w:val="single"/>
+        </w:rPr>
+        <w:t>GUI-Schicht:</w:t>
+      </w:r>
+      <w:r>
+        <w:rPr>
+          <w:color w:val="000000"/>
+        </w:rPr>
+        <w:t xml:space="preserve"> </w:t>
+      </w:r>
       <w:proofErr w:type="spellStart"/>
       <w:r>
         <w:rPr>
-          <w:i/>
-          <w:color w:val="000000"/>
-        </w:rPr>
-        <w:t>kassenfunktion</w:t>
+          <w:color w:val="000000"/>
+        </w:rPr>
+        <w:t>M_Startseite</w:t>
       </w:r>
       <w:proofErr w:type="spellEnd"/>
       <w:r>
         <w:rPr>
-          <w:i/>
-          <w:color w:val="000000"/>
-        </w:rPr>
-        <w:t xml:space="preserve">, </w:t>
+          <w:color w:val="000000"/>
+        </w:rPr>
+        <w:t xml:space="preserve">, Anmeldung, </w:t>
+      </w:r>
+    </w:p>
+    <w:p>
+      <w:pPr>
+        <w:rPr>
+          <w:color w:val="000000"/>
+        </w:rPr>
+      </w:pPr>
+      <w:r>
+        <w:rPr>
+          <w:color w:val="000000"/>
+          <w:u w:val="single"/>
+        </w:rPr>
+        <w:t xml:space="preserve">Logik-Schicht: </w:t>
       </w:r>
       <w:proofErr w:type="spellStart"/>
       <w:r>
         <w:rPr>
-          <w:i/>
-          <w:color w:val="000000"/>
-        </w:rPr>
-        <w:t>kundenverwaltung</w:t>
+          <w:color w:val="000000"/>
+        </w:rPr>
+        <w:t>M_Account</w:t>
       </w:r>
       <w:proofErr w:type="spellEnd"/>
-      <w:r>
-        <w:rPr>
-          <w:i/>
-          <w:color w:val="000000"/>
-        </w:rPr>
-        <w:t xml:space="preserve">, </w:t>
-      </w:r>
-      <w:proofErr w:type="spellStart"/>
-      <w:r>
-        <w:rPr>
-          <w:i/>
-          <w:color w:val="000000"/>
-        </w:rPr>
-        <w:t>lagerverwaltung</w:t>
-      </w:r>
-      <w:proofErr w:type="spellEnd"/>
-      <w:r>
-        <w:rPr>
-          <w:i/>
-          <w:color w:val="000000"/>
-        </w:rPr>
-        <w:t xml:space="preserve">, </w:t>
-      </w:r>
-      <w:proofErr w:type="spellStart"/>
-      <w:r>
-        <w:rPr>
-          <w:i/>
-          <w:color w:val="000000"/>
-        </w:rPr>
-        <w:t>mitarbeiterverwaltung</w:t>
-      </w:r>
-      <w:proofErr w:type="spellEnd"/>
-      <w:r>
-        <w:rPr>
-          <w:i/>
-          <w:color w:val="000000"/>
-        </w:rPr>
-        <w:t xml:space="preserve">, </w:t>
-      </w:r>
-      <w:proofErr w:type="spellStart"/>
-      <w:r>
-        <w:rPr>
-          <w:i/>
-          <w:color w:val="000000"/>
-        </w:rPr>
-        <w:t>verkaufsverwaltung</w:t>
-      </w:r>
-      <w:proofErr w:type="spellEnd"/>
-      <w:r>
-        <w:rPr>
-          <w:i/>
-          <w:color w:val="000000"/>
-        </w:rPr>
-        <w:t xml:space="preserve">, </w:t>
-      </w:r>
-      <w:proofErr w:type="spellStart"/>
-      <w:r>
-        <w:rPr>
-          <w:i/>
-          <w:color w:val="000000"/>
-        </w:rPr>
-        <w:t>dienstleistungsverwaltung</w:t>
-      </w:r>
-      <w:proofErr w:type="spellEnd"/>
-      <w:r>
-        <w:rPr>
-          <w:i/>
-          <w:color w:val="000000"/>
-        </w:rPr>
-        <w:t xml:space="preserve"> </w:t>
-      </w:r>
-      <w:r>
-        <w:rPr>
-          <w:color w:val="000000"/>
-        </w:rPr>
-        <w:t>und zur</w:t>
-      </w:r>
-      <w:r>
-        <w:rPr>
-          <w:i/>
-          <w:color w:val="000000"/>
-        </w:rPr>
-        <w:t xml:space="preserve"> main.</w:t>
-      </w:r>
-    </w:p>
-    <w:p>
-      <w:pPr>
-        <w:rPr>
-          <w:color w:val="000000"/>
-        </w:rPr>
-      </w:pPr>
-    </w:p>
-    <w:p>
-      <w:pPr>
-        <w:rPr>
-          <w:b/>
-          <w:color w:val="000000"/>
-        </w:rPr>
-      </w:pPr>
-      <w:r>
-        <w:rPr>
-          <w:b/>
-          <w:color w:val="000000"/>
-        </w:rPr>
-        <w:t>Aufteilung der Klassen in das Drei-Schichten-Modell:</w:t>
-      </w:r>
-    </w:p>
-    <w:p>
-      <w:pPr>
-        <w:rPr>
-          <w:color w:val="000000"/>
-        </w:rPr>
-      </w:pPr>
     </w:p>
     <w:p>
       <w:r>
@@ -317,65 +288,7 @@
           <w:color w:val="000000"/>
           <w:u w:val="single"/>
         </w:rPr>
-        <w:t>GUI-Schicht:</w:t>
-      </w:r>
-      <w:r>
-        <w:rPr>
-          <w:color w:val="000000"/>
-        </w:rPr>
-        <w:t xml:space="preserve"> </w:t>
-      </w:r>
-      <w:proofErr w:type="spellStart"/>
-      <w:r>
-        <w:rPr>
-          <w:color w:val="000000"/>
-        </w:rPr>
-        <w:t>M_Startseite</w:t>
-      </w:r>
-      <w:proofErr w:type="spellEnd"/>
-      <w:r>
-        <w:rPr>
-          <w:color w:val="000000"/>
-        </w:rPr>
-        <w:t xml:space="preserve">, Anmeldung, </w:t>
-      </w:r>
-    </w:p>
-    <w:p>
-      <w:pPr>
-        <w:rPr>
-          <w:color w:val="000000"/>
-        </w:rPr>
-      </w:pPr>
-      <w:r>
-        <w:rPr>
-          <w:color w:val="000000"/>
-          <w:u w:val="single"/>
-        </w:rPr>
-        <w:t xml:space="preserve">Logik-Schicht: </w:t>
-      </w:r>
-      <w:proofErr w:type="spellStart"/>
-      <w:r>
-        <w:rPr>
-          <w:color w:val="000000"/>
-        </w:rPr>
-        <w:t>M_Account</w:t>
-      </w:r>
-      <w:proofErr w:type="spellEnd"/>
-    </w:p>
-    <w:p>
-      <w:r>
-        <w:rPr>
-          <w:color w:val="000000"/>
-          <w:u w:val="single"/>
-        </w:rPr>
-        <w:t>Persistenz</w:t>
-      </w:r>
-      <w:r>
-        <w:rPr>
-          <w:color w:val="000000"/>
-          <w:u w:val="single"/>
-        </w:rPr>
-        <w:t xml:space="preserve">-Schicht: </w:t>
+        <w:t xml:space="preserve">Persistenz-Schicht: </w:t>
       </w:r>
       <w:proofErr w:type="spellStart"/>
       <w:r>
@@ -448,12 +361,6 @@
           <w:color w:val="000000"/>
         </w:rPr>
       </w:pPr>
-      <w:r>
-        <w:rPr>
-          <w:color w:val="000000"/>
-        </w:rPr>
-        <w:t xml:space="preserve">Public </w:t>
-      </w:r>
       <w:proofErr w:type="spellStart"/>
       <w:r>
         <w:rPr>
@@ -597,6 +504,34 @@
         <w:rPr>
           <w:color w:val="000000"/>
         </w:rPr>
+        <w:t>public</w:t>
+      </w:r>
+      <w:proofErr w:type="spellEnd"/>
+      <w:r>
+        <w:rPr>
+          <w:color w:val="000000"/>
+        </w:rPr>
+        <w:t xml:space="preserve"> </w:t>
+      </w:r>
+      <w:proofErr w:type="spellStart"/>
+      <w:r>
+        <w:rPr>
+          <w:color w:val="000000"/>
+        </w:rPr>
+        <w:t>void</w:t>
+      </w:r>
+      <w:proofErr w:type="spellEnd"/>
+      <w:r>
+        <w:rPr>
+          <w:color w:val="000000"/>
+        </w:rPr>
+        <w:t xml:space="preserve"> </w:t>
+      </w:r>
+      <w:proofErr w:type="spellStart"/>
+      <w:r>
+        <w:rPr>
+          <w:color w:val="000000"/>
+        </w:rPr>
         <w:t>actionPerformed</w:t>
       </w:r>
       <w:proofErr w:type="spellEnd"/>
@@ -727,7 +662,7 @@
           <w:color w:val="000000"/>
           <w:lang w:val="en-US"/>
         </w:rPr>
-        <w:t xml:space="preserve">Public void </w:t>
+        <w:t xml:space="preserve">package void </w:t>
       </w:r>
       <w:proofErr w:type="spellStart"/>
       <w:r>
@@ -743,7 +678,14 @@
           <w:color w:val="000000"/>
           <w:lang w:val="en-US"/>
         </w:rPr>
-        <w:t>(string)</w:t>
+        <w:t>(S</w:t>
+      </w:r>
+      <w:r>
+        <w:rPr>
+          <w:color w:val="000000"/>
+          <w:lang w:val="en-US"/>
+        </w:rPr>
+        <w:t>tring)</w:t>
       </w:r>
     </w:p>
     <w:p>
@@ -763,7 +705,14 @@
           <w:color w:val="000000"/>
           <w:lang w:val="en-US"/>
         </w:rPr>
-        <w:t xml:space="preserve">Public string </w:t>
+        <w:t>package S</w:t>
+      </w:r>
+      <w:r>
+        <w:rPr>
+          <w:color w:val="000000"/>
+          <w:lang w:val="en-US"/>
+        </w:rPr>
+        <w:t xml:space="preserve">tring </w:t>
       </w:r>
       <w:proofErr w:type="spellStart"/>
       <w:r>
@@ -799,7 +748,14 @@
           <w:color w:val="000000"/>
           <w:lang w:val="en-US"/>
         </w:rPr>
-        <w:t xml:space="preserve">Public void </w:t>
+        <w:t>package</w:t>
+      </w:r>
+      <w:r>
+        <w:rPr>
+          <w:color w:val="000000"/>
+          <w:lang w:val="en-US"/>
+        </w:rPr>
+        <w:t xml:space="preserve"> void </w:t>
       </w:r>
       <w:proofErr w:type="spellStart"/>
       <w:r>
@@ -947,17 +903,31 @@
           <w:color w:val="000000"/>
         </w:rPr>
       </w:pPr>
-      <w:r>
-        <w:rPr>
-          <w:color w:val="000000"/>
-        </w:rPr>
-        <w:t xml:space="preserve">Public </w:t>
-      </w:r>
       <w:proofErr w:type="spellStart"/>
       <w:r>
         <w:rPr>
           <w:color w:val="000000"/>
         </w:rPr>
+        <w:t>p</w:t>
+      </w:r>
+      <w:r>
+        <w:rPr>
+          <w:color w:val="000000"/>
+        </w:rPr>
+        <w:t>ublic</w:t>
+      </w:r>
+      <w:proofErr w:type="spellEnd"/>
+      <w:r>
+        <w:rPr>
+          <w:color w:val="000000"/>
+        </w:rPr>
+        <w:t xml:space="preserve"> </w:t>
+      </w:r>
+      <w:proofErr w:type="spellStart"/>
+      <w:r>
+        <w:rPr>
+          <w:color w:val="000000"/>
+        </w:rPr>
         <w:t>void</w:t>
       </w:r>
       <w:proofErr w:type="spellEnd"/>
@@ -999,525 +969,13 @@
     <w:p>
       <w:pPr>
         <w:pStyle w:val="Listenabsatz"/>
-        <w:numPr>
-          <w:ilvl w:val="0"/>
-          <w:numId w:val="19"/>
-        </w:numPr>
-        <w:rPr>
-          <w:color w:val="000000"/>
-        </w:rPr>
-      </w:pPr>
-      <w:r>
-        <w:rPr>
-          <w:color w:val="000000"/>
-        </w:rPr>
-        <w:t xml:space="preserve">Innere Klasse: </w:t>
-      </w:r>
-      <w:proofErr w:type="spellStart"/>
-      <w:r>
-        <w:rPr>
-          <w:color w:val="000000"/>
-        </w:rPr>
-        <w:t>Action</w:t>
-      </w:r>
-      <w:r>
-        <w:rPr>
-          <w:color w:val="000000"/>
-        </w:rPr>
-        <w:t>Listener</w:t>
-      </w:r>
-      <w:proofErr w:type="spellEnd"/>
-    </w:p>
-    <w:p>
-      <w:pPr>
-        <w:pStyle w:val="Listenabsatz"/>
-        <w:numPr>
-          <w:ilvl w:val="1"/>
-          <w:numId w:val="19"/>
-        </w:numPr>
-        <w:rPr>
-          <w:color w:val="000000"/>
-        </w:rPr>
-      </w:pPr>
-      <w:r>
-        <w:rPr>
-          <w:color w:val="000000"/>
-        </w:rPr>
-        <w:t xml:space="preserve">Public </w:t>
-      </w:r>
-      <w:proofErr w:type="spellStart"/>
-      <w:r>
-        <w:rPr>
-          <w:color w:val="000000"/>
-        </w:rPr>
-        <w:t>void</w:t>
-      </w:r>
-      <w:proofErr w:type="spellEnd"/>
-      <w:r>
-        <w:rPr>
-          <w:color w:val="000000"/>
-        </w:rPr>
-        <w:t xml:space="preserve"> </w:t>
-      </w:r>
-      <w:proofErr w:type="spellStart"/>
-      <w:r>
-        <w:rPr>
-          <w:color w:val="000000"/>
-        </w:rPr>
-        <w:t>actionPerformed</w:t>
-      </w:r>
-      <w:proofErr w:type="spellEnd"/>
-      <w:r>
-        <w:rPr>
-          <w:color w:val="000000"/>
-        </w:rPr>
-        <w:t>(</w:t>
-      </w:r>
-      <w:proofErr w:type="spellStart"/>
-      <w:r>
-        <w:rPr>
-          <w:color w:val="000000"/>
-        </w:rPr>
-        <w:t>ActionEvent</w:t>
-      </w:r>
-      <w:proofErr w:type="spellEnd"/>
-      <w:r>
-        <w:rPr>
-          <w:color w:val="000000"/>
-        </w:rPr>
-        <w:t>)</w:t>
-      </w:r>
-    </w:p>
-    <w:p>
-      <w:pPr>
-        <w:pStyle w:val="Listenabsatz"/>
-        <w:numPr>
-          <w:ilvl w:val="0"/>
-          <w:numId w:val="19"/>
-        </w:numPr>
-        <w:rPr>
-          <w:color w:val="000000"/>
-        </w:rPr>
-      </w:pPr>
-      <w:r>
-        <w:rPr>
-          <w:color w:val="000000"/>
-        </w:rPr>
-        <w:t xml:space="preserve">Innere Klasse: </w:t>
-      </w:r>
-      <w:proofErr w:type="spellStart"/>
-      <w:r>
-        <w:rPr>
-          <w:color w:val="000000"/>
-        </w:rPr>
-        <w:t>ActionListener</w:t>
-      </w:r>
-      <w:proofErr w:type="spellEnd"/>
-    </w:p>
-    <w:p>
-      <w:pPr>
-        <w:pStyle w:val="Listenabsatz"/>
-        <w:numPr>
-          <w:ilvl w:val="1"/>
-          <w:numId w:val="19"/>
-        </w:numPr>
-        <w:rPr>
-          <w:color w:val="000000"/>
-        </w:rPr>
-      </w:pPr>
-      <w:r>
-        <w:rPr>
-          <w:color w:val="000000"/>
-        </w:rPr>
-        <w:t xml:space="preserve">Public </w:t>
-      </w:r>
-      <w:proofErr w:type="spellStart"/>
-      <w:r>
-        <w:rPr>
-          <w:color w:val="000000"/>
-        </w:rPr>
-        <w:t>void</w:t>
-      </w:r>
-      <w:proofErr w:type="spellEnd"/>
-      <w:r>
-        <w:rPr>
-          <w:color w:val="000000"/>
-        </w:rPr>
-        <w:t xml:space="preserve"> </w:t>
-      </w:r>
-      <w:proofErr w:type="spellStart"/>
-      <w:r>
-        <w:rPr>
-          <w:color w:val="000000"/>
-        </w:rPr>
-        <w:t>actionPerformed</w:t>
-      </w:r>
-      <w:proofErr w:type="spellEnd"/>
-      <w:r>
-        <w:rPr>
-          <w:color w:val="000000"/>
-        </w:rPr>
-        <w:t>(</w:t>
-      </w:r>
-      <w:proofErr w:type="spellStart"/>
-      <w:r>
-        <w:rPr>
-          <w:color w:val="000000"/>
-        </w:rPr>
-        <w:t>ActionEvent</w:t>
-      </w:r>
-      <w:proofErr w:type="spellEnd"/>
-      <w:r>
-        <w:rPr>
-          <w:color w:val="000000"/>
-        </w:rPr>
-        <w:t>)</w:t>
-      </w:r>
-    </w:p>
-    <w:p>
-      <w:pPr>
-        <w:pStyle w:val="Listenabsatz"/>
-        <w:numPr>
-          <w:ilvl w:val="0"/>
-          <w:numId w:val="19"/>
-        </w:numPr>
-        <w:rPr>
-          <w:color w:val="000000"/>
-        </w:rPr>
-      </w:pPr>
-      <w:r>
-        <w:rPr>
-          <w:color w:val="000000"/>
-        </w:rPr>
-        <w:t xml:space="preserve">Innere Klasse: </w:t>
-      </w:r>
-      <w:proofErr w:type="spellStart"/>
-      <w:r>
-        <w:rPr>
-          <w:color w:val="000000"/>
-        </w:rPr>
-        <w:t>ActionListener</w:t>
-      </w:r>
-      <w:proofErr w:type="spellEnd"/>
-    </w:p>
-    <w:p>
-      <w:pPr>
-        <w:pStyle w:val="Listenabsatz"/>
-        <w:numPr>
-          <w:ilvl w:val="1"/>
-          <w:numId w:val="19"/>
-        </w:numPr>
-        <w:rPr>
-          <w:color w:val="000000"/>
-        </w:rPr>
-      </w:pPr>
-      <w:r>
-        <w:rPr>
-          <w:color w:val="000000"/>
-        </w:rPr>
-        <w:t xml:space="preserve">Public </w:t>
-      </w:r>
-      <w:proofErr w:type="spellStart"/>
-      <w:r>
-        <w:rPr>
-          <w:color w:val="000000"/>
-        </w:rPr>
-        <w:t>void</w:t>
-      </w:r>
-      <w:proofErr w:type="spellEnd"/>
-      <w:r>
-        <w:rPr>
-          <w:color w:val="000000"/>
-        </w:rPr>
-        <w:t xml:space="preserve"> </w:t>
-      </w:r>
-      <w:proofErr w:type="spellStart"/>
-      <w:r>
-        <w:rPr>
-          <w:color w:val="000000"/>
-        </w:rPr>
-        <w:t>actionPerformed</w:t>
-      </w:r>
-      <w:proofErr w:type="spellEnd"/>
-      <w:r>
-        <w:rPr>
-          <w:color w:val="000000"/>
-        </w:rPr>
-        <w:t>(</w:t>
-      </w:r>
-      <w:proofErr w:type="spellStart"/>
-      <w:r>
-        <w:rPr>
-          <w:color w:val="000000"/>
-        </w:rPr>
-        <w:t>ActionEvent</w:t>
-      </w:r>
-      <w:proofErr w:type="spellEnd"/>
-      <w:r>
-        <w:rPr>
-          <w:color w:val="000000"/>
-        </w:rPr>
-        <w:t>)</w:t>
-      </w:r>
-    </w:p>
-    <w:p>
-      <w:pPr>
-        <w:pStyle w:val="Listenabsatz"/>
-        <w:numPr>
-          <w:ilvl w:val="0"/>
-          <w:numId w:val="19"/>
-        </w:numPr>
-        <w:rPr>
-          <w:color w:val="000000"/>
-        </w:rPr>
-      </w:pPr>
-      <w:r>
-        <w:rPr>
-          <w:color w:val="000000"/>
-        </w:rPr>
-        <w:t xml:space="preserve">Innere Klasse: </w:t>
-      </w:r>
-      <w:proofErr w:type="spellStart"/>
-      <w:r>
-        <w:rPr>
-          <w:color w:val="000000"/>
-        </w:rPr>
-        <w:t>ActionListener</w:t>
-      </w:r>
-      <w:proofErr w:type="spellEnd"/>
-    </w:p>
-    <w:p>
-      <w:pPr>
-        <w:pStyle w:val="Listenabsatz"/>
-        <w:numPr>
-          <w:ilvl w:val="1"/>
-          <w:numId w:val="19"/>
-        </w:numPr>
-        <w:rPr>
-          <w:color w:val="000000"/>
-        </w:rPr>
-      </w:pPr>
-      <w:r>
-        <w:rPr>
-          <w:color w:val="000000"/>
-        </w:rPr>
-        <w:t xml:space="preserve">Public </w:t>
-      </w:r>
-      <w:proofErr w:type="spellStart"/>
-      <w:r>
-        <w:rPr>
-          <w:color w:val="000000"/>
-        </w:rPr>
-        <w:t>void</w:t>
-      </w:r>
-      <w:proofErr w:type="spellEnd"/>
-      <w:r>
-        <w:rPr>
-          <w:color w:val="000000"/>
-        </w:rPr>
-        <w:t xml:space="preserve"> </w:t>
-      </w:r>
-      <w:proofErr w:type="spellStart"/>
-      <w:r>
-        <w:rPr>
-          <w:color w:val="000000"/>
-        </w:rPr>
-        <w:t>actionPerformed</w:t>
-      </w:r>
-      <w:proofErr w:type="spellEnd"/>
-      <w:r>
-        <w:rPr>
-          <w:color w:val="000000"/>
-        </w:rPr>
-        <w:t>(</w:t>
-      </w:r>
-      <w:proofErr w:type="spellStart"/>
-      <w:r>
-        <w:rPr>
-          <w:color w:val="000000"/>
-        </w:rPr>
-        <w:t>ActionEvent</w:t>
-      </w:r>
-      <w:proofErr w:type="spellEnd"/>
-      <w:r>
-        <w:rPr>
-          <w:color w:val="000000"/>
-        </w:rPr>
-        <w:t>)</w:t>
-      </w:r>
-    </w:p>
-    <w:p>
-      <w:pPr>
-        <w:pStyle w:val="Listenabsatz"/>
-        <w:numPr>
-          <w:ilvl w:val="0"/>
-          <w:numId w:val="19"/>
-        </w:numPr>
-        <w:rPr>
-          <w:color w:val="000000"/>
-        </w:rPr>
-      </w:pPr>
-      <w:r>
-        <w:rPr>
-          <w:color w:val="000000"/>
-        </w:rPr>
-        <w:t xml:space="preserve">Innere Klasse: </w:t>
-      </w:r>
-      <w:proofErr w:type="spellStart"/>
-      <w:r>
-        <w:rPr>
-          <w:color w:val="000000"/>
-        </w:rPr>
-        <w:t>ActionListener</w:t>
-      </w:r>
-      <w:proofErr w:type="spellEnd"/>
-    </w:p>
-    <w:p>
-      <w:pPr>
-        <w:pStyle w:val="Listenabsatz"/>
-        <w:numPr>
-          <w:ilvl w:val="1"/>
-          <w:numId w:val="19"/>
-        </w:numPr>
-        <w:rPr>
-          <w:color w:val="000000"/>
-        </w:rPr>
-      </w:pPr>
-      <w:r>
-        <w:rPr>
-          <w:color w:val="000000"/>
-        </w:rPr>
-        <w:lastRenderedPageBreak/>
-        <w:t xml:space="preserve">Public </w:t>
-      </w:r>
-      <w:proofErr w:type="spellStart"/>
-      <w:r>
-        <w:rPr>
-          <w:color w:val="000000"/>
-        </w:rPr>
-        <w:t>void</w:t>
-      </w:r>
-      <w:proofErr w:type="spellEnd"/>
-      <w:r>
-        <w:rPr>
-          <w:color w:val="000000"/>
-        </w:rPr>
-        <w:t xml:space="preserve"> </w:t>
-      </w:r>
-      <w:proofErr w:type="spellStart"/>
-      <w:r>
-        <w:rPr>
-          <w:color w:val="000000"/>
-        </w:rPr>
-        <w:t>actionPerformed</w:t>
-      </w:r>
-      <w:proofErr w:type="spellEnd"/>
-      <w:r>
-        <w:rPr>
-          <w:color w:val="000000"/>
-        </w:rPr>
-        <w:t>(</w:t>
-      </w:r>
-      <w:proofErr w:type="spellStart"/>
-      <w:r>
-        <w:rPr>
-          <w:color w:val="000000"/>
-        </w:rPr>
-        <w:t>ActionEvent</w:t>
-      </w:r>
-      <w:proofErr w:type="spellEnd"/>
-      <w:r>
-        <w:rPr>
-          <w:color w:val="000000"/>
-        </w:rPr>
-        <w:t>)</w:t>
-      </w:r>
-    </w:p>
-    <w:p>
-      <w:pPr>
-        <w:pStyle w:val="Listenabsatz"/>
-        <w:numPr>
-          <w:ilvl w:val="0"/>
-          <w:numId w:val="19"/>
-        </w:numPr>
-        <w:rPr>
-          <w:color w:val="000000"/>
-        </w:rPr>
-      </w:pPr>
-      <w:r>
-        <w:rPr>
-          <w:color w:val="000000"/>
-        </w:rPr>
-        <w:t xml:space="preserve">Innere Klasse: </w:t>
-      </w:r>
-      <w:proofErr w:type="spellStart"/>
-      <w:r>
-        <w:rPr>
-          <w:color w:val="000000"/>
-        </w:rPr>
-        <w:t>ActionListener</w:t>
-      </w:r>
-      <w:proofErr w:type="spellEnd"/>
-    </w:p>
-    <w:p>
-      <w:pPr>
-        <w:pStyle w:val="Listenabsatz"/>
-        <w:numPr>
-          <w:ilvl w:val="1"/>
-          <w:numId w:val="19"/>
-        </w:numPr>
-        <w:rPr>
-          <w:color w:val="000000"/>
-        </w:rPr>
-      </w:pPr>
-      <w:r>
-        <w:rPr>
-          <w:color w:val="000000"/>
-        </w:rPr>
-        <w:t xml:space="preserve">Public </w:t>
-      </w:r>
-      <w:proofErr w:type="spellStart"/>
-      <w:r>
-        <w:rPr>
-          <w:color w:val="000000"/>
-        </w:rPr>
-        <w:t>void</w:t>
-      </w:r>
-      <w:proofErr w:type="spellEnd"/>
-      <w:r>
-        <w:rPr>
-          <w:color w:val="000000"/>
-        </w:rPr>
-        <w:t xml:space="preserve"> </w:t>
-      </w:r>
-      <w:proofErr w:type="spellStart"/>
-      <w:r>
-        <w:rPr>
-          <w:color w:val="000000"/>
-        </w:rPr>
-        <w:t>actionPerformed</w:t>
-      </w:r>
-      <w:proofErr w:type="spellEnd"/>
-      <w:r>
-        <w:rPr>
-          <w:color w:val="000000"/>
-        </w:rPr>
-        <w:t>(</w:t>
-      </w:r>
-      <w:proofErr w:type="spellStart"/>
-      <w:r>
-        <w:rPr>
-          <w:color w:val="000000"/>
-        </w:rPr>
-        <w:t>ActionEvent</w:t>
-      </w:r>
-      <w:proofErr w:type="spellEnd"/>
-      <w:r>
-        <w:rPr>
-          <w:color w:val="000000"/>
-        </w:rPr>
-        <w:t>)</w:t>
-      </w:r>
+        <w:ind w:left="1440"/>
+        <w:rPr>
+          <w:color w:val="000000"/>
+        </w:rPr>
+      </w:pPr>
+      <w:bookmarkStart w:id="0" w:name="_GoBack"/>
+      <w:bookmarkEnd w:id="0"/>
     </w:p>
     <w:sectPr>
       <w:pgSz w:w="11906" w:h="16838"/>
@@ -3320,7 +2778,7 @@
   <w:abstractNum w:abstractNumId="17" w15:restartNumberingAfterBreak="0">
     <w:nsid w:val="6B71112D"/>
     <w:multiLevelType w:val="hybridMultilevel"/>
-    <w:tmpl w:val="3F285DBA"/>
+    <w:tmpl w:val="C51C5490"/>
     <w:lvl w:ilvl="0" w:tplc="04070001">
       <w:start w:val="1"/>
       <w:numFmt w:val="bullet"/>
@@ -3333,16 +2791,16 @@
         <w:rFonts w:ascii="Symbol" w:hAnsi="Symbol" w:hint="default"/>
       </w:rPr>
     </w:lvl>
-    <w:lvl w:ilvl="1" w:tplc="0407000B">
+    <w:lvl w:ilvl="1" w:tplc="04070003">
       <w:start w:val="1"/>
       <w:numFmt w:val="bullet"/>
-      <w:lvlText w:val=""/>
+      <w:lvlText w:val="o"/>
       <w:lvlJc w:val="left"/>
       <w:pPr>
         <w:ind w:left="1440" w:hanging="360"/>
       </w:pPr>
       <w:rPr>
-        <w:rFonts w:ascii="Wingdings" w:hAnsi="Wingdings" w:hint="default"/>
+        <w:rFonts w:ascii="Courier New" w:hAnsi="Courier New" w:cs="Courier New" w:hint="default"/>
       </w:rPr>
     </w:lvl>
     <w:lvl w:ilvl="2" w:tplc="04070005" w:tentative="1">
@@ -3536,195 +2994,51 @@
   </w:abstractNum>
   <w:num w:numId="1">
     <w:abstractNumId w:val="13"/>
-    <w:lvlOverride w:ilvl="0"/>
-    <w:lvlOverride w:ilvl="1"/>
-    <w:lvlOverride w:ilvl="2"/>
-    <w:lvlOverride w:ilvl="3"/>
-    <w:lvlOverride w:ilvl="4"/>
-    <w:lvlOverride w:ilvl="5"/>
-    <w:lvlOverride w:ilvl="6"/>
-    <w:lvlOverride w:ilvl="7"/>
-    <w:lvlOverride w:ilvl="8"/>
   </w:num>
   <w:num w:numId="2">
     <w:abstractNumId w:val="18"/>
-    <w:lvlOverride w:ilvl="0"/>
-    <w:lvlOverride w:ilvl="1"/>
-    <w:lvlOverride w:ilvl="2"/>
-    <w:lvlOverride w:ilvl="3"/>
-    <w:lvlOverride w:ilvl="4"/>
-    <w:lvlOverride w:ilvl="5"/>
-    <w:lvlOverride w:ilvl="6"/>
-    <w:lvlOverride w:ilvl="7"/>
-    <w:lvlOverride w:ilvl="8"/>
   </w:num>
   <w:num w:numId="3">
     <w:abstractNumId w:val="10"/>
-    <w:lvlOverride w:ilvl="0"/>
-    <w:lvlOverride w:ilvl="1"/>
-    <w:lvlOverride w:ilvl="2"/>
-    <w:lvlOverride w:ilvl="3"/>
-    <w:lvlOverride w:ilvl="4"/>
-    <w:lvlOverride w:ilvl="5"/>
-    <w:lvlOverride w:ilvl="6"/>
-    <w:lvlOverride w:ilvl="7"/>
-    <w:lvlOverride w:ilvl="8"/>
   </w:num>
   <w:num w:numId="4">
     <w:abstractNumId w:val="9"/>
-    <w:lvlOverride w:ilvl="0"/>
-    <w:lvlOverride w:ilvl="1"/>
-    <w:lvlOverride w:ilvl="2"/>
-    <w:lvlOverride w:ilvl="3"/>
-    <w:lvlOverride w:ilvl="4"/>
-    <w:lvlOverride w:ilvl="5"/>
-    <w:lvlOverride w:ilvl="6"/>
-    <w:lvlOverride w:ilvl="7"/>
-    <w:lvlOverride w:ilvl="8"/>
   </w:num>
   <w:num w:numId="5">
     <w:abstractNumId w:val="1"/>
-    <w:lvlOverride w:ilvl="0"/>
-    <w:lvlOverride w:ilvl="1"/>
-    <w:lvlOverride w:ilvl="2"/>
-    <w:lvlOverride w:ilvl="3"/>
-    <w:lvlOverride w:ilvl="4"/>
-    <w:lvlOverride w:ilvl="5"/>
-    <w:lvlOverride w:ilvl="6"/>
-    <w:lvlOverride w:ilvl="7"/>
-    <w:lvlOverride w:ilvl="8"/>
   </w:num>
   <w:num w:numId="6">
     <w:abstractNumId w:val="2"/>
-    <w:lvlOverride w:ilvl="0"/>
-    <w:lvlOverride w:ilvl="1"/>
-    <w:lvlOverride w:ilvl="2"/>
-    <w:lvlOverride w:ilvl="3"/>
-    <w:lvlOverride w:ilvl="4"/>
-    <w:lvlOverride w:ilvl="5"/>
-    <w:lvlOverride w:ilvl="6"/>
-    <w:lvlOverride w:ilvl="7"/>
-    <w:lvlOverride w:ilvl="8"/>
   </w:num>
   <w:num w:numId="7">
     <w:abstractNumId w:val="14"/>
-    <w:lvlOverride w:ilvl="0"/>
-    <w:lvlOverride w:ilvl="1"/>
-    <w:lvlOverride w:ilvl="2"/>
-    <w:lvlOverride w:ilvl="3"/>
-    <w:lvlOverride w:ilvl="4"/>
-    <w:lvlOverride w:ilvl="5"/>
-    <w:lvlOverride w:ilvl="6"/>
-    <w:lvlOverride w:ilvl="7"/>
-    <w:lvlOverride w:ilvl="8"/>
   </w:num>
   <w:num w:numId="8">
     <w:abstractNumId w:val="15"/>
-    <w:lvlOverride w:ilvl="0"/>
-    <w:lvlOverride w:ilvl="1"/>
-    <w:lvlOverride w:ilvl="2"/>
-    <w:lvlOverride w:ilvl="3"/>
-    <w:lvlOverride w:ilvl="4"/>
-    <w:lvlOverride w:ilvl="5"/>
-    <w:lvlOverride w:ilvl="6"/>
-    <w:lvlOverride w:ilvl="7"/>
-    <w:lvlOverride w:ilvl="8"/>
   </w:num>
   <w:num w:numId="9">
     <w:abstractNumId w:val="7"/>
-    <w:lvlOverride w:ilvl="0"/>
-    <w:lvlOverride w:ilvl="1"/>
-    <w:lvlOverride w:ilvl="2"/>
-    <w:lvlOverride w:ilvl="3"/>
-    <w:lvlOverride w:ilvl="4"/>
-    <w:lvlOverride w:ilvl="5"/>
-    <w:lvlOverride w:ilvl="6"/>
-    <w:lvlOverride w:ilvl="7"/>
-    <w:lvlOverride w:ilvl="8"/>
   </w:num>
   <w:num w:numId="10">
     <w:abstractNumId w:val="5"/>
-    <w:lvlOverride w:ilvl="0"/>
-    <w:lvlOverride w:ilvl="1"/>
-    <w:lvlOverride w:ilvl="2"/>
-    <w:lvlOverride w:ilvl="3"/>
-    <w:lvlOverride w:ilvl="4"/>
-    <w:lvlOverride w:ilvl="5"/>
-    <w:lvlOverride w:ilvl="6"/>
-    <w:lvlOverride w:ilvl="7"/>
-    <w:lvlOverride w:ilvl="8"/>
   </w:num>
   <w:num w:numId="11">
     <w:abstractNumId w:val="3"/>
-    <w:lvlOverride w:ilvl="0"/>
-    <w:lvlOverride w:ilvl="1"/>
-    <w:lvlOverride w:ilvl="2"/>
-    <w:lvlOverride w:ilvl="3"/>
-    <w:lvlOverride w:ilvl="4"/>
-    <w:lvlOverride w:ilvl="5"/>
-    <w:lvlOverride w:ilvl="6"/>
-    <w:lvlOverride w:ilvl="7"/>
-    <w:lvlOverride w:ilvl="8"/>
   </w:num>
   <w:num w:numId="12">
     <w:abstractNumId w:val="12"/>
-    <w:lvlOverride w:ilvl="0"/>
-    <w:lvlOverride w:ilvl="1"/>
-    <w:lvlOverride w:ilvl="2"/>
-    <w:lvlOverride w:ilvl="3"/>
-    <w:lvlOverride w:ilvl="4"/>
-    <w:lvlOverride w:ilvl="5"/>
-    <w:lvlOverride w:ilvl="6"/>
-    <w:lvlOverride w:ilvl="7"/>
-    <w:lvlOverride w:ilvl="8"/>
   </w:num>
   <w:num w:numId="13">
     <w:abstractNumId w:val="16"/>
-    <w:lvlOverride w:ilvl="0"/>
-    <w:lvlOverride w:ilvl="1"/>
-    <w:lvlOverride w:ilvl="2"/>
-    <w:lvlOverride w:ilvl="3"/>
-    <w:lvlOverride w:ilvl="4"/>
-    <w:lvlOverride w:ilvl="5"/>
-    <w:lvlOverride w:ilvl="6"/>
-    <w:lvlOverride w:ilvl="7"/>
-    <w:lvlOverride w:ilvl="8"/>
   </w:num>
   <w:num w:numId="14">
     <w:abstractNumId w:val="0"/>
-    <w:lvlOverride w:ilvl="0"/>
-    <w:lvlOverride w:ilvl="1"/>
-    <w:lvlOverride w:ilvl="2"/>
-    <w:lvlOverride w:ilvl="3"/>
-    <w:lvlOverride w:ilvl="4"/>
-    <w:lvlOverride w:ilvl="5"/>
-    <w:lvlOverride w:ilvl="6"/>
-    <w:lvlOverride w:ilvl="7"/>
-    <w:lvlOverride w:ilvl="8"/>
   </w:num>
   <w:num w:numId="15">
     <w:abstractNumId w:val="4"/>
-    <w:lvlOverride w:ilvl="0"/>
-    <w:lvlOverride w:ilvl="1"/>
-    <w:lvlOverride w:ilvl="2"/>
-    <w:lvlOverride w:ilvl="3"/>
-    <w:lvlOverride w:ilvl="4"/>
-    <w:lvlOverride w:ilvl="5"/>
-    <w:lvlOverride w:ilvl="6"/>
-    <w:lvlOverride w:ilvl="7"/>
-    <w:lvlOverride w:ilvl="8"/>
   </w:num>
   <w:num w:numId="16">
     <w:abstractNumId w:val="11"/>
-    <w:lvlOverride w:ilvl="0"/>
-    <w:lvlOverride w:ilvl="1"/>
-    <w:lvlOverride w:ilvl="2"/>
-    <w:lvlOverride w:ilvl="3"/>
-    <w:lvlOverride w:ilvl="4"/>
-    <w:lvlOverride w:ilvl="5"/>
-    <w:lvlOverride w:ilvl="6"/>
-    <w:lvlOverride w:ilvl="7"/>
-    <w:lvlOverride w:ilvl="8"/>
   </w:num>
   <w:num w:numId="17">
     <w:abstractNumId w:val="17"/>

</xml_diff>